<commit_message>
Corrected PANDOCmenu.sh PanDoc Templates added
</commit_message>
<xml_diff>
--- a/tpl/docx/tpldefault.docx
+++ b/tpl/docx/tpldefault.docx
@@ -6,20 +6,13 @@
       <w:pPr>
         <w:pStyle w:val="Titel"/>
       </w:pPr>
-    </w:p>
-    <w:p>
-      <w:pPr>
-        <w:pStyle w:val="Titel"/>
-        <w:jc w:val="center"/>
-      </w:pPr>
+      <w:bookmarkStart w:id="0" w:name="_GoBack"/>
+      <w:bookmarkEnd w:id="0"/>
       <w:r>
         <w:t>Title</w:t>
       </w:r>
     </w:p>
     <w:p>
-      <w:pPr>
-        <w:jc w:val="center"/>
-      </w:pPr>
       <w:r>
         <w:t>Author</w:t>
       </w:r>
@@ -27,18 +20,10 @@
     <w:p>
       <w:pPr>
         <w:pStyle w:val="Datum"/>
-        <w:jc w:val="center"/>
       </w:pPr>
       <w:r>
         <w:t>Date</w:t>
       </w:r>
-    </w:p>
-    <w:p>
-      <w:r>
-        <w:t>-</w:t>
-      </w:r>
-      <w:bookmarkStart w:id="0" w:name="_GoBack"/>
-      <w:bookmarkEnd w:id="0"/>
     </w:p>
     <w:p>
       <w:pPr>
@@ -72,50 +57,12 @@
         <w:t>Paragraph</w:t>
       </w:r>
     </w:p>
-    <w:p>
-      <w:pPr>
-        <w:spacing w:before="0"/>
-      </w:pPr>
-      <w:r>
-        <w:br w:type="page"/>
-      </w:r>
-    </w:p>
-    <w:p>
-      <w:pPr>
-        <w:pStyle w:val="berschrift1"/>
-      </w:pPr>
-      <w:r>
-        <w:lastRenderedPageBreak/>
-        <w:t>Section</w:t>
-      </w:r>
-    </w:p>
-    <w:p>
-      <w:proofErr w:type="gramStart"/>
-      <w:r>
-        <w:t>code</w:t>
-      </w:r>
-      <w:proofErr w:type="gramEnd"/>
-    </w:p>
-    <w:p>
-      <w:pPr>
-        <w:pStyle w:val="berschrift1"/>
-      </w:pPr>
-      <w:r>
-        <w:t>Section</w:t>
-      </w:r>
-    </w:p>
-    <w:p>
-      <w:r>
-        <w:t>Paragraph</w:t>
-      </w:r>
-    </w:p>
-    <w:p/>
     <w:sectPr>
-      <w:headerReference w:type="default" r:id="rId9"/>
-      <w:headerReference w:type="first" r:id="rId10"/>
+      <w:headerReference w:type="default" r:id="rId8"/>
+      <w:headerReference w:type="first" r:id="rId9"/>
       <w:pgSz w:w="12240" w:h="15840" w:code="1"/>
       <w:pgMar w:top="720" w:right="720" w:bottom="720" w:left="720" w:header="720" w:footer="720" w:gutter="0"/>
-      <w:cols w:space="720"/>
+      <w:cols w:num="2" w:space="720"/>
       <w:titlePg/>
       <w:docGrid w:linePitch="360"/>
     </w:sectPr>
@@ -247,7 +194,7 @@
       <w:rPr>
         <w:noProof/>
       </w:rPr>
-      <w:t>2</w:t>
+      <w:t>24</w:t>
     </w:r>
     <w:r>
       <w:rPr>
@@ -284,35 +231,73 @@
               <w:tab w:val="left" w:pos="6706"/>
             </w:tabs>
             <w:jc w:val="left"/>
-            <w:rPr>
-              <w:sz w:val="20"/>
-              <w:szCs w:val="20"/>
-            </w:rPr>
           </w:pPr>
-          <w:r>
-            <w:rPr>
-              <w:sz w:val="20"/>
-              <w:szCs w:val="20"/>
-            </w:rPr>
-            <w:t xml:space="preserve">Journal for new </w:t>
-          </w:r>
-          <w:proofErr w:type="spellStart"/>
-          <w:r>
-            <w:rPr>
-              <w:sz w:val="20"/>
-              <w:szCs w:val="20"/>
-            </w:rPr>
-            <w:t>PanDoc</w:t>
-          </w:r>
-          <w:proofErr w:type="spellEnd"/>
-          <w:r>
-            <w:rPr>
-              <w:sz w:val="20"/>
-              <w:szCs w:val="20"/>
-            </w:rPr>
-            <w:t xml:space="preserve"> Formats</w:t>
-          </w:r>
         </w:p>
+      </w:tc>
+    </w:tr>
+  </w:tbl>
+  <w:p>
+    <w:pPr>
+      <w:pStyle w:val="Header-Left"/>
+      <w:ind w:left="0"/>
+      <w:jc w:val="center"/>
+    </w:pPr>
+    <w:r>
+      <w:t>http://johnmacfarlane.net/pandoc/</w:t>
+    </w:r>
+  </w:p>
+  <w:tbl>
+    <w:tblPr>
+      <w:tblW w:w="5000" w:type="pct"/>
+      <w:tblCellMar>
+        <w:left w:w="0" w:type="dxa"/>
+        <w:right w:w="0" w:type="dxa"/>
+      </w:tblCellMar>
+      <w:tblLook w:val="04A0" w:firstRow="1" w:lastRow="0" w:firstColumn="1" w:lastColumn="0" w:noHBand="0" w:noVBand="1"/>
+    </w:tblPr>
+    <w:tblGrid>
+      <w:gridCol w:w="3456"/>
+      <w:gridCol w:w="216"/>
+      <w:gridCol w:w="3456"/>
+      <w:gridCol w:w="216"/>
+      <w:gridCol w:w="3456"/>
+    </w:tblGrid>
+    <w:tr>
+      <w:trPr>
+        <w:trHeight w:val="288"/>
+      </w:trPr>
+      <w:tc>
+        <w:tcPr>
+          <w:tcW w:w="1600" w:type="pct"/>
+          <w:shd w:val="clear" w:color="auto" w:fill="663366" w:themeFill="accent1"/>
+        </w:tcPr>
+        <w:p/>
+      </w:tc>
+      <w:tc>
+        <w:tcPr>
+          <w:tcW w:w="100" w:type="pct"/>
+        </w:tcPr>
+        <w:p/>
+      </w:tc>
+      <w:tc>
+        <w:tcPr>
+          <w:tcW w:w="1600" w:type="pct"/>
+          <w:shd w:val="clear" w:color="auto" w:fill="999966" w:themeFill="accent4"/>
+        </w:tcPr>
+        <w:p/>
+      </w:tc>
+      <w:tc>
+        <w:tcPr>
+          <w:tcW w:w="100" w:type="pct"/>
+        </w:tcPr>
+        <w:p/>
+      </w:tc>
+      <w:tc>
+        <w:tcPr>
+          <w:tcW w:w="1600" w:type="pct"/>
+          <w:shd w:val="clear" w:color="auto" w:fill="666699" w:themeFill="accent3"/>
+        </w:tcPr>
+        <w:p/>
       </w:tc>
     </w:tr>
   </w:tbl>
@@ -3607,16 +3592,4 @@
   <a:objectDefaults/>
   <a:extraClrSchemeLst/>
 </a:theme>
-</file>
-
-<file path=customXml/item1.xml><?xml version="1.0" encoding="utf-8"?>
-<b:Sources xmlns:b="http://schemas.openxmlformats.org/officeDocument/2006/bibliography" xmlns="http://schemas.openxmlformats.org/officeDocument/2006/bibliography" SelectedStyle="/APA.XSL" StyleName="APA"/>
-</file>
-
-<file path=customXml/itemProps1.xml><?xml version="1.0" encoding="utf-8"?>
-<ds:datastoreItem xmlns:ds="http://schemas.openxmlformats.org/officeDocument/2006/customXml" ds:itemID="{6619B751-FEC7-A74C-8F38-7D2A601D643D}">
-  <ds:schemaRefs>
-    <ds:schemaRef ds:uri="http://schemas.openxmlformats.org/officeDocument/2006/bibliography"/>
-  </ds:schemaRefs>
-</ds:datastoreItem>
 </file>
</xml_diff>